<commit_message>
Alterado para caber dentro do escopo do que foi feito
</commit_message>
<xml_diff>
--- a/Requisitos/Casos de Uso - Especificação a nivel de sistema/CSU08- Enviar cobrança.docx
+++ b/Requisitos/Casos de Uso - Especificação a nivel de sistema/CSU08- Enviar cobrança.docx
@@ -735,8 +735,6 @@
                 <w:bCs/>
               </w:rPr>
             </w:pPr>
-            <w:bookmarkStart w:id="0" w:name="_GoBack"/>
-            <w:bookmarkEnd w:id="0"/>
           </w:p>
         </w:tc>
       </w:tr>
@@ -897,12 +895,6 @@
             <w:insideH w:val="single" w:color="auto" w:sz="4" w:space="0"/>
             <w:insideV w:val="single" w:color="auto" w:sz="4" w:space="0"/>
           </w:tblBorders>
-          <w:tblCellMar>
-            <w:top w:w="0" w:type="dxa"/>
-            <w:left w:w="108" w:type="dxa"/>
-            <w:bottom w:w="0" w:type="dxa"/>
-            <w:right w:w="108" w:type="dxa"/>
-          </w:tblCellMar>
         </w:tblPrEx>
         <w:tc>
           <w:tcPr>
@@ -1078,6 +1070,7 @@
             <w:pPr>
               <w:jc w:val="center"/>
             </w:pPr>
+            <w:bookmarkStart w:id="0" w:name="_GoBack" w:colFirst="2" w:colLast="2"/>
             <w:r>
               <w:rPr>
                 <w:rFonts w:hint="default"/>
@@ -1118,11 +1111,12 @@
                 <w:rFonts w:hint="default"/>
                 <w:lang w:val="pt-BR"/>
               </w:rPr>
-              <w:t>Criação dos fluxos alternativos e de exceção</w:t>
+              <w:t>Adicionada a pré-condição</w:t>
             </w:r>
           </w:p>
         </w:tc>
       </w:tr>
+      <w:bookmarkEnd w:id="0"/>
     </w:tbl>
     <w:p/>
     <w:p/>

</xml_diff>

<commit_message>
Feita a mudança solicitada
</commit_message>
<xml_diff>
--- a/Requisitos/Casos de Uso - Especificação a nivel de sistema/CSU08- Enviar cobrança.docx
+++ b/Requisitos/Casos de Uso - Especificação a nivel de sistema/CSU08- Enviar cobrança.docx
@@ -92,6 +92,72 @@
             <w:insideH w:val="single" w:color="auto" w:sz="4" w:space="0"/>
             <w:insideV w:val="single" w:color="auto" w:sz="4" w:space="0"/>
           </w:tblBorders>
+        </w:tblPrEx>
+        <w:tc>
+          <w:tcPr>
+            <w:tcW w:w="2905" w:type="dxa"/>
+            <w:tcBorders>
+              <w:top w:val="single" w:color="auto" w:sz="4" w:space="0"/>
+              <w:left w:val="single" w:color="auto" w:sz="4" w:space="0"/>
+              <w:bottom w:val="single" w:color="auto" w:sz="4" w:space="0"/>
+              <w:right w:val="single" w:color="auto" w:sz="4" w:space="0"/>
+            </w:tcBorders>
+          </w:tcPr>
+          <w:p>
+            <w:pPr>
+              <w:rPr>
+                <w:b/>
+                <w:sz w:val="28"/>
+              </w:rPr>
+            </w:pPr>
+            <w:r>
+              <w:rPr>
+                <w:b/>
+                <w:sz w:val="28"/>
+              </w:rPr>
+              <w:t>Importância</w:t>
+            </w:r>
+          </w:p>
+        </w:tc>
+        <w:tc>
+          <w:tcPr>
+            <w:tcW w:w="7425" w:type="dxa"/>
+            <w:tcBorders>
+              <w:top w:val="single" w:color="auto" w:sz="4" w:space="0"/>
+              <w:left w:val="single" w:color="auto" w:sz="4" w:space="0"/>
+              <w:bottom w:val="single" w:color="auto" w:sz="4" w:space="0"/>
+              <w:right w:val="single" w:color="auto" w:sz="4" w:space="0"/>
+            </w:tcBorders>
+          </w:tcPr>
+          <w:p>
+            <w:pPr>
+              <w:pStyle w:val="2"/>
+              <w:rPr>
+                <w:b w:val="0"/>
+              </w:rPr>
+            </w:pPr>
+            <w:r>
+              <w:rPr>
+                <w:b w:val="0"/>
+              </w:rPr>
+              <w:t>75 (</w:t>
+            </w:r>
+            <w:r>
+              <w:t>Risco Baixo e Prioridade Alta)</w:t>
+            </w:r>
+          </w:p>
+        </w:tc>
+      </w:tr>
+      <w:tr>
+        <w:tblPrEx>
+          <w:tblBorders>
+            <w:top w:val="single" w:color="auto" w:sz="4" w:space="0"/>
+            <w:left w:val="single" w:color="auto" w:sz="4" w:space="0"/>
+            <w:bottom w:val="single" w:color="auto" w:sz="4" w:space="0"/>
+            <w:right w:val="single" w:color="auto" w:sz="4" w:space="0"/>
+            <w:insideH w:val="single" w:color="auto" w:sz="4" w:space="0"/>
+            <w:insideV w:val="single" w:color="auto" w:sz="4" w:space="0"/>
+          </w:tblBorders>
           <w:tblCellMar>
             <w:top w:w="0" w:type="dxa"/>
             <w:left w:w="70" w:type="dxa"/>
@@ -121,7 +187,7 @@
                 <w:b/>
                 <w:sz w:val="28"/>
               </w:rPr>
-              <w:t>Importância</w:t>
+              <w:t>Sumário</w:t>
             </w:r>
           </w:p>
         </w:tc>
@@ -137,19 +203,14 @@
           </w:tcPr>
           <w:p>
             <w:pPr>
-              <w:pStyle w:val="2"/>
-              <w:rPr>
-                <w:b w:val="0"/>
-              </w:rPr>
-            </w:pPr>
-            <w:r>
-              <w:rPr>
-                <w:b w:val="0"/>
-              </w:rPr>
-              <w:t>75 (</w:t>
-            </w:r>
-            <w:r>
-              <w:t>Risco Baixo e Prioridade Alta)</w:t>
+              <w:spacing w:line="259" w:lineRule="auto"/>
+            </w:pPr>
+            <w:r>
+              <w:rPr>
+                <w:sz w:val="28"/>
+                <w:szCs w:val="28"/>
+              </w:rPr>
+              <w:t>O proprietário envia cobrança</w:t>
             </w:r>
           </w:p>
         </w:tc>
@@ -193,7 +254,7 @@
                 <w:b/>
                 <w:sz w:val="28"/>
               </w:rPr>
-              <w:t>Sumário</w:t>
+              <w:t>Ator Primário</w:t>
             </w:r>
           </w:p>
         </w:tc>
@@ -210,13 +271,17 @@
           <w:p>
             <w:pPr>
               <w:spacing w:line="259" w:lineRule="auto"/>
-            </w:pPr>
-            <w:r>
-              <w:rPr>
-                <w:sz w:val="28"/>
-                <w:szCs w:val="28"/>
-              </w:rPr>
-              <w:t>O proprietário envia cobrança</w:t>
+              <w:rPr>
+                <w:sz w:val="28"/>
+                <w:szCs w:val="28"/>
+              </w:rPr>
+            </w:pPr>
+            <w:r>
+              <w:rPr>
+                <w:sz w:val="28"/>
+                <w:szCs w:val="28"/>
+              </w:rPr>
+              <w:t>-</w:t>
             </w:r>
           </w:p>
         </w:tc>
@@ -260,7 +325,7 @@
                 <w:b/>
                 <w:sz w:val="28"/>
               </w:rPr>
-              <w:t>Ator Primário</w:t>
+              <w:t>Ator Secundário</w:t>
             </w:r>
           </w:p>
         </w:tc>
@@ -276,7 +341,6 @@
           </w:tcPr>
           <w:p>
             <w:pPr>
-              <w:spacing w:line="259" w:lineRule="auto"/>
               <w:rPr>
                 <w:sz w:val="28"/>
                 <w:szCs w:val="28"/>
@@ -331,7 +395,7 @@
                 <w:b/>
                 <w:sz w:val="28"/>
               </w:rPr>
-              <w:t>Ator Secundário</w:t>
+              <w:t>Pré-Condição</w:t>
             </w:r>
           </w:p>
         </w:tc>
@@ -347,17 +411,58 @@
           </w:tcPr>
           <w:p>
             <w:pPr>
-              <w:rPr>
-                <w:sz w:val="28"/>
-                <w:szCs w:val="28"/>
-              </w:rPr>
-            </w:pPr>
-            <w:r>
-              <w:rPr>
-                <w:sz w:val="28"/>
-                <w:szCs w:val="28"/>
-              </w:rPr>
-              <w:t>-</w:t>
+              <w:suppressLineNumbers w:val="0"/>
+              <w:bidi w:val="0"/>
+              <w:spacing w:before="0" w:beforeAutospacing="0" w:after="0" w:afterAutospacing="0" w:line="259" w:lineRule="auto"/>
+              <w:ind w:right="0"/>
+              <w:jc w:val="left"/>
+              <w:rPr>
+                <w:sz w:val="28"/>
+                <w:szCs w:val="28"/>
+                <w:u w:val="single"/>
+              </w:rPr>
+            </w:pPr>
+            <w:r>
+              <w:rPr>
+                <w:rFonts w:ascii="Times New Roman" w:hAnsi="Times New Roman" w:eastAsia="Times New Roman" w:cs="Times New Roman"/>
+                <w:sz w:val="28"/>
+                <w:szCs w:val="28"/>
+              </w:rPr>
+              <w:t xml:space="preserve">O </w:t>
+            </w:r>
+            <w:r>
+              <w:rPr>
+                <w:rFonts w:hint="default" w:ascii="Times New Roman" w:hAnsi="Times New Roman" w:eastAsia="Times New Roman" w:cs="Times New Roman"/>
+                <w:sz w:val="28"/>
+                <w:szCs w:val="28"/>
+                <w:lang w:val="pt-BR"/>
+              </w:rPr>
+              <w:t>Inquiluino</w:t>
+            </w:r>
+            <w:r>
+              <w:rPr>
+                <w:rFonts w:ascii="Times New Roman" w:hAnsi="Times New Roman" w:eastAsia="Times New Roman" w:cs="Times New Roman"/>
+                <w:sz w:val="28"/>
+                <w:szCs w:val="28"/>
+              </w:rPr>
+              <w:t xml:space="preserve"> fez a autenticação no sistema conforme </w:t>
+            </w:r>
+            <w:r>
+              <w:rPr>
+                <w:rFonts w:ascii="Times New Roman" w:hAnsi="Times New Roman" w:eastAsia="Times New Roman" w:cs="Times New Roman"/>
+                <w:color w:val="FF0000"/>
+                <w:sz w:val="28"/>
+                <w:szCs w:val="28"/>
+              </w:rPr>
+              <w:t xml:space="preserve">CSU01-Autenticar Usuário </w:t>
+            </w:r>
+            <w:r>
+              <w:rPr>
+                <w:rFonts w:ascii="Times New Roman" w:hAnsi="Times New Roman" w:eastAsia="Times New Roman" w:cs="Times New Roman"/>
+                <w:sz w:val="28"/>
+                <w:szCs w:val="28"/>
+              </w:rPr>
+              <w:t>e tem acesso a tela inicial do usuário</w:t>
             </w:r>
           </w:p>
         </w:tc>
@@ -401,7 +506,7 @@
                 <w:b/>
                 <w:sz w:val="28"/>
               </w:rPr>
-              <w:t>Pré-Condição</w:t>
+              <w:t>Pós-Condição</w:t>
             </w:r>
           </w:p>
         </w:tc>
@@ -417,58 +522,15 @@
           </w:tcPr>
           <w:p>
             <w:pPr>
-              <w:suppressLineNumbers w:val="0"/>
-              <w:bidi w:val="0"/>
-              <w:spacing w:before="0" w:beforeAutospacing="0" w:after="0" w:afterAutospacing="0" w:line="259" w:lineRule="auto"/>
-              <w:ind w:right="0"/>
-              <w:jc w:val="left"/>
-              <w:rPr>
-                <w:sz w:val="28"/>
-                <w:szCs w:val="28"/>
-                <w:u w:val="single"/>
-              </w:rPr>
-            </w:pPr>
-            <w:r>
-              <w:rPr>
-                <w:rFonts w:ascii="Times New Roman" w:hAnsi="Times New Roman" w:eastAsia="Times New Roman" w:cs="Times New Roman"/>
-                <w:sz w:val="28"/>
-                <w:szCs w:val="28"/>
-              </w:rPr>
-              <w:t xml:space="preserve">O </w:t>
-            </w:r>
-            <w:r>
-              <w:rPr>
-                <w:rFonts w:hint="default" w:ascii="Times New Roman" w:hAnsi="Times New Roman" w:eastAsia="Times New Roman" w:cs="Times New Roman"/>
-                <w:sz w:val="28"/>
-                <w:szCs w:val="28"/>
-                <w:lang w:val="pt-BR"/>
-              </w:rPr>
-              <w:t>Inquiluino</w:t>
-            </w:r>
-            <w:r>
-              <w:rPr>
-                <w:rFonts w:ascii="Times New Roman" w:hAnsi="Times New Roman" w:eastAsia="Times New Roman" w:cs="Times New Roman"/>
-                <w:sz w:val="28"/>
-                <w:szCs w:val="28"/>
-              </w:rPr>
-              <w:t xml:space="preserve"> fez a autenticação no sistema conforme </w:t>
-            </w:r>
-            <w:r>
-              <w:rPr>
-                <w:rFonts w:ascii="Times New Roman" w:hAnsi="Times New Roman" w:eastAsia="Times New Roman" w:cs="Times New Roman"/>
-                <w:color w:val="FF0000"/>
-                <w:sz w:val="28"/>
-                <w:szCs w:val="28"/>
-              </w:rPr>
-              <w:t xml:space="preserve">CSU01-Autenticar Usuário </w:t>
-            </w:r>
-            <w:r>
-              <w:rPr>
-                <w:rFonts w:ascii="Times New Roman" w:hAnsi="Times New Roman" w:eastAsia="Times New Roman" w:cs="Times New Roman"/>
-                <w:sz w:val="28"/>
-                <w:szCs w:val="28"/>
-              </w:rPr>
-              <w:t>e tem acesso a tela inicial do usuário</w:t>
+              <w:rPr>
+                <w:sz w:val="28"/>
+              </w:rPr>
+            </w:pPr>
+            <w:r>
+              <w:rPr>
+                <w:sz w:val="28"/>
+              </w:rPr>
+              <w:t>-</w:t>
             </w:r>
           </w:p>
         </w:tc>
@@ -490,53 +552,33 @@
             <w:right w:w="70" w:type="dxa"/>
           </w:tblCellMar>
         </w:tblPrEx>
-        <w:tc>
-          <w:tcPr>
-            <w:tcW w:w="2905" w:type="dxa"/>
-            <w:tcBorders>
-              <w:top w:val="single" w:color="auto" w:sz="4" w:space="0"/>
-              <w:left w:val="single" w:color="auto" w:sz="4" w:space="0"/>
-              <w:bottom w:val="single" w:color="auto" w:sz="4" w:space="0"/>
-              <w:right w:val="single" w:color="auto" w:sz="4" w:space="0"/>
-            </w:tcBorders>
-          </w:tcPr>
-          <w:p>
-            <w:pPr>
-              <w:rPr>
-                <w:b/>
-                <w:sz w:val="28"/>
-              </w:rPr>
-            </w:pPr>
-            <w:r>
-              <w:rPr>
-                <w:b/>
-                <w:sz w:val="28"/>
-              </w:rPr>
-              <w:t>Pós-Condição</w:t>
-            </w:r>
-          </w:p>
-        </w:tc>
-        <w:tc>
-          <w:tcPr>
-            <w:tcW w:w="7425" w:type="dxa"/>
-            <w:tcBorders>
-              <w:top w:val="single" w:color="auto" w:sz="4" w:space="0"/>
-              <w:left w:val="single" w:color="auto" w:sz="4" w:space="0"/>
-              <w:bottom w:val="single" w:color="auto" w:sz="4" w:space="0"/>
-              <w:right w:val="single" w:color="auto" w:sz="4" w:space="0"/>
-            </w:tcBorders>
-          </w:tcPr>
-          <w:p>
-            <w:pPr>
-              <w:rPr>
-                <w:sz w:val="28"/>
-              </w:rPr>
-            </w:pPr>
-            <w:r>
-              <w:rPr>
-                <w:sz w:val="28"/>
-              </w:rPr>
-              <w:t>-</w:t>
+        <w:trPr>
+          <w:cantSplit/>
+          <w:trHeight w:val="422" w:hRule="atLeast"/>
+        </w:trPr>
+        <w:tc>
+          <w:tcPr>
+            <w:tcW w:w="10330" w:type="dxa"/>
+            <w:gridSpan w:val="2"/>
+            <w:tcBorders>
+              <w:top w:val="single" w:color="auto" w:sz="4" w:space="0"/>
+              <w:left w:val="single" w:color="auto" w:sz="4" w:space="0"/>
+              <w:bottom w:val="single" w:color="auto" w:sz="4" w:space="0"/>
+              <w:right w:val="single" w:color="auto" w:sz="4" w:space="0"/>
+            </w:tcBorders>
+          </w:tcPr>
+          <w:p>
+            <w:pPr>
+              <w:pStyle w:val="3"/>
+              <w:rPr>
+                <w:b/>
+              </w:rPr>
+            </w:pPr>
+            <w:r>
+              <w:rPr>
+                <w:b/>
+              </w:rPr>
+              <w:t>Fluxo Principal</w:t>
             </w:r>
           </w:p>
         </w:tc>
@@ -559,8 +601,7 @@
           </w:tblCellMar>
         </w:tblPrEx>
         <w:trPr>
-          <w:cantSplit/>
-          <w:trHeight w:val="422" w:hRule="atLeast"/>
+          <w:trHeight w:val="300" w:hRule="atLeast"/>
         </w:trPr>
         <w:tc>
           <w:tcPr>
@@ -575,16 +616,23 @@
           </w:tcPr>
           <w:p>
             <w:pPr>
-              <w:pStyle w:val="3"/>
-              <w:rPr>
-                <w:b/>
-              </w:rPr>
-            </w:pPr>
-            <w:r>
-              <w:rPr>
-                <w:b/>
-              </w:rPr>
-              <w:t>Fluxo Principal</w:t>
+              <w:suppressLineNumbers w:val="0"/>
+              <w:bidi w:val="0"/>
+              <w:spacing w:before="0" w:beforeAutospacing="0" w:after="0" w:afterAutospacing="0" w:line="259" w:lineRule="auto"/>
+              <w:ind w:left="0" w:right="0"/>
+              <w:jc w:val="left"/>
+              <w:rPr>
+                <w:sz w:val="28"/>
+                <w:szCs w:val="28"/>
+                <w:u w:val="none"/>
+              </w:rPr>
+            </w:pPr>
+            <w:r>
+              <w:rPr>
+                <w:sz w:val="28"/>
+                <w:szCs w:val="28"/>
+              </w:rPr>
+              <w:t>Sistema envia notificação para o inquilino lembrando de pagar o aluguel</w:t>
             </w:r>
           </w:p>
         </w:tc>
@@ -619,26 +667,25 @@
               <w:bottom w:val="single" w:color="auto" w:sz="4" w:space="0"/>
               <w:right w:val="single" w:color="auto" w:sz="4" w:space="0"/>
             </w:tcBorders>
-          </w:tcPr>
-          <w:p>
-            <w:pPr>
-              <w:suppressLineNumbers w:val="0"/>
-              <w:bidi w:val="0"/>
-              <w:spacing w:before="0" w:beforeAutospacing="0" w:after="0" w:afterAutospacing="0" w:line="259" w:lineRule="auto"/>
-              <w:ind w:left="0" w:right="0"/>
-              <w:jc w:val="left"/>
-              <w:rPr>
-                <w:sz w:val="28"/>
-                <w:szCs w:val="28"/>
-                <w:u w:val="none"/>
-              </w:rPr>
-            </w:pPr>
-            <w:r>
-              <w:rPr>
-                <w:sz w:val="28"/>
-                <w:szCs w:val="28"/>
-              </w:rPr>
-              <w:t>Sistema envia notificação para o inquilino lembrando de pagar o aluguel</w:t>
+            <w:vAlign w:val="top"/>
+          </w:tcPr>
+          <w:p>
+            <w:pPr>
+              <w:jc w:val="center"/>
+              <w:rPr>
+                <w:b/>
+                <w:bCs/>
+              </w:rPr>
+            </w:pPr>
+            <w:r>
+              <w:rPr>
+                <w:rFonts w:hint="default"/>
+                <w:b/>
+                <w:bCs/>
+                <w:sz w:val="28"/>
+                <w:lang w:val="pt-BR"/>
+              </w:rPr>
+              <w:t>Fluxo Alternativo</w:t>
             </w:r>
           </w:p>
         </w:tc>
@@ -673,26 +720,15 @@
               <w:bottom w:val="single" w:color="auto" w:sz="4" w:space="0"/>
               <w:right w:val="single" w:color="auto" w:sz="4" w:space="0"/>
             </w:tcBorders>
-            <w:vAlign w:val="top"/>
-          </w:tcPr>
-          <w:p>
-            <w:pPr>
-              <w:jc w:val="center"/>
+          </w:tcPr>
+          <w:p>
+            <w:pPr>
+              <w:pStyle w:val="3"/>
               <w:rPr>
                 <w:b/>
                 <w:bCs/>
               </w:rPr>
             </w:pPr>
-            <w:r>
-              <w:rPr>
-                <w:rFonts w:hint="default"/>
-                <w:b/>
-                <w:bCs/>
-                <w:sz w:val="28"/>
-                <w:lang w:val="pt-BR"/>
-              </w:rPr>
-              <w:t>Fluxo Alternativo</w:t>
-            </w:r>
           </w:p>
         </w:tc>
       </w:tr>
@@ -726,6 +762,59 @@
               <w:bottom w:val="single" w:color="auto" w:sz="4" w:space="0"/>
               <w:right w:val="single" w:color="auto" w:sz="4" w:space="0"/>
             </w:tcBorders>
+            <w:vAlign w:val="top"/>
+          </w:tcPr>
+          <w:p>
+            <w:pPr>
+              <w:jc w:val="center"/>
+              <w:rPr>
+                <w:b/>
+                <w:bCs/>
+              </w:rPr>
+            </w:pPr>
+            <w:r>
+              <w:rPr>
+                <w:rFonts w:hint="default"/>
+                <w:b/>
+                <w:bCs/>
+                <w:sz w:val="28"/>
+                <w:lang w:val="pt-BR"/>
+              </w:rPr>
+              <w:t>Fluxo de Exceção</w:t>
+            </w:r>
+          </w:p>
+        </w:tc>
+      </w:tr>
+      <w:tr>
+        <w:tblPrEx>
+          <w:tblBorders>
+            <w:top w:val="single" w:color="auto" w:sz="4" w:space="0"/>
+            <w:left w:val="single" w:color="auto" w:sz="4" w:space="0"/>
+            <w:bottom w:val="single" w:color="auto" w:sz="4" w:space="0"/>
+            <w:right w:val="single" w:color="auto" w:sz="4" w:space="0"/>
+            <w:insideH w:val="single" w:color="auto" w:sz="4" w:space="0"/>
+            <w:insideV w:val="single" w:color="auto" w:sz="4" w:space="0"/>
+          </w:tblBorders>
+          <w:tblCellMar>
+            <w:top w:w="0" w:type="dxa"/>
+            <w:left w:w="70" w:type="dxa"/>
+            <w:bottom w:w="0" w:type="dxa"/>
+            <w:right w:w="70" w:type="dxa"/>
+          </w:tblCellMar>
+        </w:tblPrEx>
+        <w:trPr>
+          <w:trHeight w:val="300" w:hRule="atLeast"/>
+        </w:trPr>
+        <w:tc>
+          <w:tcPr>
+            <w:tcW w:w="10330" w:type="dxa"/>
+            <w:gridSpan w:val="2"/>
+            <w:tcBorders>
+              <w:top w:val="single" w:color="auto" w:sz="4" w:space="0"/>
+              <w:left w:val="single" w:color="auto" w:sz="4" w:space="0"/>
+              <w:bottom w:val="single" w:color="auto" w:sz="4" w:space="0"/>
+              <w:right w:val="single" w:color="auto" w:sz="4" w:space="0"/>
+            </w:tcBorders>
           </w:tcPr>
           <w:p>
             <w:pPr>
@@ -735,6 +824,836 @@
                 <w:bCs/>
               </w:rPr>
             </w:pPr>
+          </w:p>
+        </w:tc>
+      </w:tr>
+    </w:tbl>
+    <w:p>
+      <w:pPr>
+        <w:rPr>
+          <w:b/>
+          <w:bCs/>
+          <w:sz w:val="28"/>
+          <w:szCs w:val="28"/>
+        </w:rPr>
+      </w:pPr>
+    </w:p>
+    <w:p>
+      <w:pPr>
+        <w:pStyle w:val="2"/>
+      </w:pPr>
+      <w:r>
+        <w:t xml:space="preserve">Seção: </w:t>
+      </w:r>
+      <w:r>
+        <w:rPr>
+          <w:b w:val="0"/>
+        </w:rPr>
+        <w:t>Principal</w:t>
+      </w:r>
+    </w:p>
+    <w:tbl>
+      <w:tblPr>
+        <w:tblStyle w:val="5"/>
+        <w:tblW w:w="0" w:type="auto"/>
+        <w:tblInd w:w="0" w:type="dxa"/>
+        <w:tblBorders>
+          <w:top w:val="single" w:color="auto" w:sz="4" w:space="0"/>
+          <w:left w:val="single" w:color="auto" w:sz="4" w:space="0"/>
+          <w:bottom w:val="single" w:color="auto" w:sz="4" w:space="0"/>
+          <w:right w:val="single" w:color="auto" w:sz="4" w:space="0"/>
+          <w:insideH w:val="single" w:color="auto" w:sz="4" w:space="0"/>
+          <w:insideV w:val="single" w:color="auto" w:sz="4" w:space="0"/>
+        </w:tblBorders>
+        <w:tblLayout w:type="fixed"/>
+        <w:tblCellMar>
+          <w:top w:w="0" w:type="dxa"/>
+          <w:left w:w="70" w:type="dxa"/>
+          <w:bottom w:w="0" w:type="dxa"/>
+          <w:right w:w="70" w:type="dxa"/>
+        </w:tblCellMar>
+      </w:tblPr>
+      <w:tblGrid>
+        <w:gridCol w:w="2905"/>
+        <w:gridCol w:w="7425"/>
+      </w:tblGrid>
+      <w:tr>
+        <w:tblPrEx>
+          <w:tblBorders>
+            <w:top w:val="single" w:color="auto" w:sz="4" w:space="0"/>
+            <w:left w:val="single" w:color="auto" w:sz="4" w:space="0"/>
+            <w:bottom w:val="single" w:color="auto" w:sz="4" w:space="0"/>
+            <w:right w:val="single" w:color="auto" w:sz="4" w:space="0"/>
+            <w:insideH w:val="single" w:color="auto" w:sz="4" w:space="0"/>
+            <w:insideV w:val="single" w:color="auto" w:sz="4" w:space="0"/>
+          </w:tblBorders>
+          <w:tblCellMar>
+            <w:top w:w="0" w:type="dxa"/>
+            <w:left w:w="70" w:type="dxa"/>
+            <w:bottom w:w="0" w:type="dxa"/>
+            <w:right w:w="70" w:type="dxa"/>
+          </w:tblCellMar>
+        </w:tblPrEx>
+        <w:tc>
+          <w:tcPr>
+            <w:tcW w:w="2905" w:type="dxa"/>
+            <w:tcBorders>
+              <w:top w:val="single" w:color="auto" w:sz="4" w:space="0"/>
+              <w:left w:val="single" w:color="auto" w:sz="4" w:space="0"/>
+              <w:bottom w:val="single" w:color="auto" w:sz="4" w:space="0"/>
+              <w:right w:val="single" w:color="auto" w:sz="4" w:space="0"/>
+            </w:tcBorders>
+          </w:tcPr>
+          <w:p>
+            <w:pPr>
+              <w:rPr>
+                <w:b/>
+                <w:sz w:val="28"/>
+              </w:rPr>
+            </w:pPr>
+            <w:r>
+              <w:rPr>
+                <w:b/>
+                <w:sz w:val="28"/>
+              </w:rPr>
+              <w:t>Importância</w:t>
+            </w:r>
+          </w:p>
+        </w:tc>
+        <w:tc>
+          <w:tcPr>
+            <w:tcW w:w="7425" w:type="dxa"/>
+            <w:tcBorders>
+              <w:top w:val="single" w:color="auto" w:sz="4" w:space="0"/>
+              <w:left w:val="single" w:color="auto" w:sz="4" w:space="0"/>
+              <w:bottom w:val="single" w:color="auto" w:sz="4" w:space="0"/>
+              <w:right w:val="single" w:color="auto" w:sz="4" w:space="0"/>
+            </w:tcBorders>
+          </w:tcPr>
+          <w:p>
+            <w:pPr>
+              <w:pStyle w:val="2"/>
+              <w:rPr>
+                <w:b w:val="0"/>
+              </w:rPr>
+            </w:pPr>
+            <w:r>
+              <w:rPr>
+                <w:b w:val="0"/>
+              </w:rPr>
+              <w:t>75 (</w:t>
+            </w:r>
+            <w:r>
+              <w:t>Risco Baixo e Prioridade Alta)</w:t>
+            </w:r>
+          </w:p>
+        </w:tc>
+      </w:tr>
+      <w:tr>
+        <w:tblPrEx>
+          <w:tblBorders>
+            <w:top w:val="single" w:color="auto" w:sz="4" w:space="0"/>
+            <w:left w:val="single" w:color="auto" w:sz="4" w:space="0"/>
+            <w:bottom w:val="single" w:color="auto" w:sz="4" w:space="0"/>
+            <w:right w:val="single" w:color="auto" w:sz="4" w:space="0"/>
+            <w:insideH w:val="single" w:color="auto" w:sz="4" w:space="0"/>
+            <w:insideV w:val="single" w:color="auto" w:sz="4" w:space="0"/>
+          </w:tblBorders>
+          <w:tblCellMar>
+            <w:top w:w="0" w:type="dxa"/>
+            <w:left w:w="70" w:type="dxa"/>
+            <w:bottom w:w="0" w:type="dxa"/>
+            <w:right w:w="70" w:type="dxa"/>
+          </w:tblCellMar>
+        </w:tblPrEx>
+        <w:tc>
+          <w:tcPr>
+            <w:tcW w:w="2905" w:type="dxa"/>
+            <w:tcBorders>
+              <w:top w:val="single" w:color="auto" w:sz="4" w:space="0"/>
+              <w:left w:val="single" w:color="auto" w:sz="4" w:space="0"/>
+              <w:bottom w:val="single" w:color="auto" w:sz="4" w:space="0"/>
+              <w:right w:val="single" w:color="auto" w:sz="4" w:space="0"/>
+            </w:tcBorders>
+          </w:tcPr>
+          <w:p>
+            <w:pPr>
+              <w:rPr>
+                <w:b/>
+                <w:sz w:val="28"/>
+              </w:rPr>
+            </w:pPr>
+            <w:r>
+              <w:rPr>
+                <w:b/>
+                <w:sz w:val="28"/>
+              </w:rPr>
+              <w:t>Sumário</w:t>
+            </w:r>
+          </w:p>
+        </w:tc>
+        <w:tc>
+          <w:tcPr>
+            <w:tcW w:w="7425" w:type="dxa"/>
+            <w:tcBorders>
+              <w:top w:val="single" w:color="auto" w:sz="4" w:space="0"/>
+              <w:left w:val="single" w:color="auto" w:sz="4" w:space="0"/>
+              <w:bottom w:val="single" w:color="auto" w:sz="4" w:space="0"/>
+              <w:right w:val="single" w:color="auto" w:sz="4" w:space="0"/>
+            </w:tcBorders>
+          </w:tcPr>
+          <w:p>
+            <w:pPr>
+              <w:spacing w:line="259" w:lineRule="auto"/>
+            </w:pPr>
+            <w:r>
+              <w:rPr>
+                <w:sz w:val="28"/>
+                <w:szCs w:val="28"/>
+              </w:rPr>
+              <w:t>O proprietário envia cobrança</w:t>
+            </w:r>
+          </w:p>
+        </w:tc>
+      </w:tr>
+      <w:tr>
+        <w:tblPrEx>
+          <w:tblBorders>
+            <w:top w:val="single" w:color="auto" w:sz="4" w:space="0"/>
+            <w:left w:val="single" w:color="auto" w:sz="4" w:space="0"/>
+            <w:bottom w:val="single" w:color="auto" w:sz="4" w:space="0"/>
+            <w:right w:val="single" w:color="auto" w:sz="4" w:space="0"/>
+            <w:insideH w:val="single" w:color="auto" w:sz="4" w:space="0"/>
+            <w:insideV w:val="single" w:color="auto" w:sz="4" w:space="0"/>
+          </w:tblBorders>
+          <w:tblCellMar>
+            <w:top w:w="0" w:type="dxa"/>
+            <w:left w:w="70" w:type="dxa"/>
+            <w:bottom w:w="0" w:type="dxa"/>
+            <w:right w:w="70" w:type="dxa"/>
+          </w:tblCellMar>
+        </w:tblPrEx>
+        <w:tc>
+          <w:tcPr>
+            <w:tcW w:w="2905" w:type="dxa"/>
+            <w:tcBorders>
+              <w:top w:val="single" w:color="auto" w:sz="4" w:space="0"/>
+              <w:left w:val="single" w:color="auto" w:sz="4" w:space="0"/>
+              <w:bottom w:val="single" w:color="auto" w:sz="4" w:space="0"/>
+              <w:right w:val="single" w:color="auto" w:sz="4" w:space="0"/>
+            </w:tcBorders>
+          </w:tcPr>
+          <w:p>
+            <w:pPr>
+              <w:rPr>
+                <w:b/>
+                <w:sz w:val="28"/>
+              </w:rPr>
+            </w:pPr>
+            <w:r>
+              <w:rPr>
+                <w:b/>
+                <w:sz w:val="28"/>
+              </w:rPr>
+              <w:t>Ator Primário</w:t>
+            </w:r>
+          </w:p>
+        </w:tc>
+        <w:tc>
+          <w:tcPr>
+            <w:tcW w:w="7425" w:type="dxa"/>
+            <w:tcBorders>
+              <w:top w:val="single" w:color="auto" w:sz="4" w:space="0"/>
+              <w:left w:val="single" w:color="auto" w:sz="4" w:space="0"/>
+              <w:bottom w:val="single" w:color="auto" w:sz="4" w:space="0"/>
+              <w:right w:val="single" w:color="auto" w:sz="4" w:space="0"/>
+            </w:tcBorders>
+          </w:tcPr>
+          <w:p>
+            <w:pPr>
+              <w:spacing w:line="259" w:lineRule="auto"/>
+              <w:rPr>
+                <w:sz w:val="28"/>
+                <w:szCs w:val="28"/>
+              </w:rPr>
+            </w:pPr>
+            <w:r>
+              <w:rPr>
+                <w:sz w:val="28"/>
+                <w:szCs w:val="28"/>
+              </w:rPr>
+              <w:t>-</w:t>
+            </w:r>
+          </w:p>
+        </w:tc>
+      </w:tr>
+      <w:tr>
+        <w:tblPrEx>
+          <w:tblBorders>
+            <w:top w:val="single" w:color="auto" w:sz="4" w:space="0"/>
+            <w:left w:val="single" w:color="auto" w:sz="4" w:space="0"/>
+            <w:bottom w:val="single" w:color="auto" w:sz="4" w:space="0"/>
+            <w:right w:val="single" w:color="auto" w:sz="4" w:space="0"/>
+            <w:insideH w:val="single" w:color="auto" w:sz="4" w:space="0"/>
+            <w:insideV w:val="single" w:color="auto" w:sz="4" w:space="0"/>
+          </w:tblBorders>
+          <w:tblCellMar>
+            <w:top w:w="0" w:type="dxa"/>
+            <w:left w:w="70" w:type="dxa"/>
+            <w:bottom w:w="0" w:type="dxa"/>
+            <w:right w:w="70" w:type="dxa"/>
+          </w:tblCellMar>
+        </w:tblPrEx>
+        <w:tc>
+          <w:tcPr>
+            <w:tcW w:w="2905" w:type="dxa"/>
+            <w:tcBorders>
+              <w:top w:val="single" w:color="auto" w:sz="4" w:space="0"/>
+              <w:left w:val="single" w:color="auto" w:sz="4" w:space="0"/>
+              <w:bottom w:val="single" w:color="auto" w:sz="4" w:space="0"/>
+              <w:right w:val="single" w:color="auto" w:sz="4" w:space="0"/>
+            </w:tcBorders>
+          </w:tcPr>
+          <w:p>
+            <w:pPr>
+              <w:rPr>
+                <w:b/>
+                <w:sz w:val="28"/>
+              </w:rPr>
+            </w:pPr>
+            <w:r>
+              <w:rPr>
+                <w:b/>
+                <w:sz w:val="28"/>
+              </w:rPr>
+              <w:t>Ator Secundário</w:t>
+            </w:r>
+          </w:p>
+        </w:tc>
+        <w:tc>
+          <w:tcPr>
+            <w:tcW w:w="7425" w:type="dxa"/>
+            <w:tcBorders>
+              <w:top w:val="single" w:color="auto" w:sz="4" w:space="0"/>
+              <w:left w:val="single" w:color="auto" w:sz="4" w:space="0"/>
+              <w:bottom w:val="single" w:color="auto" w:sz="4" w:space="0"/>
+              <w:right w:val="single" w:color="auto" w:sz="4" w:space="0"/>
+            </w:tcBorders>
+          </w:tcPr>
+          <w:p>
+            <w:pPr>
+              <w:rPr>
+                <w:sz w:val="28"/>
+                <w:szCs w:val="28"/>
+              </w:rPr>
+            </w:pPr>
+            <w:r>
+              <w:rPr>
+                <w:sz w:val="28"/>
+                <w:szCs w:val="28"/>
+              </w:rPr>
+              <w:t>-</w:t>
+            </w:r>
+          </w:p>
+        </w:tc>
+      </w:tr>
+      <w:tr>
+        <w:tblPrEx>
+          <w:tblBorders>
+            <w:top w:val="single" w:color="auto" w:sz="4" w:space="0"/>
+            <w:left w:val="single" w:color="auto" w:sz="4" w:space="0"/>
+            <w:bottom w:val="single" w:color="auto" w:sz="4" w:space="0"/>
+            <w:right w:val="single" w:color="auto" w:sz="4" w:space="0"/>
+            <w:insideH w:val="single" w:color="auto" w:sz="4" w:space="0"/>
+            <w:insideV w:val="single" w:color="auto" w:sz="4" w:space="0"/>
+          </w:tblBorders>
+          <w:tblCellMar>
+            <w:top w:w="0" w:type="dxa"/>
+            <w:left w:w="70" w:type="dxa"/>
+            <w:bottom w:w="0" w:type="dxa"/>
+            <w:right w:w="70" w:type="dxa"/>
+          </w:tblCellMar>
+        </w:tblPrEx>
+        <w:tc>
+          <w:tcPr>
+            <w:tcW w:w="2905" w:type="dxa"/>
+            <w:tcBorders>
+              <w:top w:val="single" w:color="auto" w:sz="4" w:space="0"/>
+              <w:left w:val="single" w:color="auto" w:sz="4" w:space="0"/>
+              <w:bottom w:val="single" w:color="auto" w:sz="4" w:space="0"/>
+              <w:right w:val="single" w:color="auto" w:sz="4" w:space="0"/>
+            </w:tcBorders>
+          </w:tcPr>
+          <w:p>
+            <w:pPr>
+              <w:rPr>
+                <w:b/>
+                <w:sz w:val="28"/>
+              </w:rPr>
+            </w:pPr>
+            <w:r>
+              <w:rPr>
+                <w:b/>
+                <w:sz w:val="28"/>
+              </w:rPr>
+              <w:t>Pré-Condição</w:t>
+            </w:r>
+          </w:p>
+        </w:tc>
+        <w:tc>
+          <w:tcPr>
+            <w:tcW w:w="7425" w:type="dxa"/>
+            <w:tcBorders>
+              <w:top w:val="single" w:color="auto" w:sz="4" w:space="0"/>
+              <w:left w:val="single" w:color="auto" w:sz="4" w:space="0"/>
+              <w:bottom w:val="single" w:color="auto" w:sz="4" w:space="0"/>
+              <w:right w:val="single" w:color="auto" w:sz="4" w:space="0"/>
+            </w:tcBorders>
+          </w:tcPr>
+          <w:p>
+            <w:pPr>
+              <w:suppressLineNumbers w:val="0"/>
+              <w:bidi w:val="0"/>
+              <w:spacing w:before="0" w:beforeAutospacing="0" w:after="0" w:afterAutospacing="0" w:line="259" w:lineRule="auto"/>
+              <w:ind w:right="0"/>
+              <w:jc w:val="left"/>
+              <w:rPr>
+                <w:sz w:val="28"/>
+                <w:szCs w:val="28"/>
+                <w:u w:val="single"/>
+              </w:rPr>
+            </w:pPr>
+            <w:r>
+              <w:rPr>
+                <w:rFonts w:ascii="Times New Roman" w:hAnsi="Times New Roman" w:eastAsia="Times New Roman" w:cs="Times New Roman"/>
+                <w:sz w:val="28"/>
+                <w:szCs w:val="28"/>
+              </w:rPr>
+              <w:t xml:space="preserve">O Propietário fez a autenticação no sistema conforme </w:t>
+            </w:r>
+            <w:r>
+              <w:rPr>
+                <w:rFonts w:ascii="Times New Roman" w:hAnsi="Times New Roman" w:eastAsia="Times New Roman" w:cs="Times New Roman"/>
+                <w:color w:val="FF0000"/>
+                <w:sz w:val="28"/>
+                <w:szCs w:val="28"/>
+              </w:rPr>
+              <w:t xml:space="preserve">CSU01-Autenticar Usuário </w:t>
+            </w:r>
+            <w:r>
+              <w:rPr>
+                <w:rFonts w:ascii="Times New Roman" w:hAnsi="Times New Roman" w:eastAsia="Times New Roman" w:cs="Times New Roman"/>
+                <w:sz w:val="28"/>
+                <w:szCs w:val="28"/>
+              </w:rPr>
+              <w:t>e tem acesso a tela inicial do usuário</w:t>
+            </w:r>
+          </w:p>
+        </w:tc>
+      </w:tr>
+      <w:tr>
+        <w:tblPrEx>
+          <w:tblBorders>
+            <w:top w:val="single" w:color="auto" w:sz="4" w:space="0"/>
+            <w:left w:val="single" w:color="auto" w:sz="4" w:space="0"/>
+            <w:bottom w:val="single" w:color="auto" w:sz="4" w:space="0"/>
+            <w:right w:val="single" w:color="auto" w:sz="4" w:space="0"/>
+            <w:insideH w:val="single" w:color="auto" w:sz="4" w:space="0"/>
+            <w:insideV w:val="single" w:color="auto" w:sz="4" w:space="0"/>
+          </w:tblBorders>
+          <w:tblCellMar>
+            <w:top w:w="0" w:type="dxa"/>
+            <w:left w:w="70" w:type="dxa"/>
+            <w:bottom w:w="0" w:type="dxa"/>
+            <w:right w:w="70" w:type="dxa"/>
+          </w:tblCellMar>
+        </w:tblPrEx>
+        <w:tc>
+          <w:tcPr>
+            <w:tcW w:w="2905" w:type="dxa"/>
+            <w:tcBorders>
+              <w:top w:val="single" w:color="auto" w:sz="4" w:space="0"/>
+              <w:left w:val="single" w:color="auto" w:sz="4" w:space="0"/>
+              <w:bottom w:val="single" w:color="auto" w:sz="4" w:space="0"/>
+              <w:right w:val="single" w:color="auto" w:sz="4" w:space="0"/>
+            </w:tcBorders>
+          </w:tcPr>
+          <w:p>
+            <w:pPr>
+              <w:rPr>
+                <w:b/>
+                <w:sz w:val="28"/>
+              </w:rPr>
+            </w:pPr>
+            <w:r>
+              <w:rPr>
+                <w:b/>
+                <w:sz w:val="28"/>
+              </w:rPr>
+              <w:t>Pós-Condição</w:t>
+            </w:r>
+          </w:p>
+        </w:tc>
+        <w:tc>
+          <w:tcPr>
+            <w:tcW w:w="7425" w:type="dxa"/>
+            <w:tcBorders>
+              <w:top w:val="single" w:color="auto" w:sz="4" w:space="0"/>
+              <w:left w:val="single" w:color="auto" w:sz="4" w:space="0"/>
+              <w:bottom w:val="single" w:color="auto" w:sz="4" w:space="0"/>
+              <w:right w:val="single" w:color="auto" w:sz="4" w:space="0"/>
+            </w:tcBorders>
+          </w:tcPr>
+          <w:p>
+            <w:pPr>
+              <w:rPr>
+                <w:sz w:val="28"/>
+              </w:rPr>
+            </w:pPr>
+            <w:r>
+              <w:rPr>
+                <w:sz w:val="28"/>
+              </w:rPr>
+              <w:t>-</w:t>
+            </w:r>
+          </w:p>
+        </w:tc>
+      </w:tr>
+      <w:tr>
+        <w:tblPrEx>
+          <w:tblBorders>
+            <w:top w:val="single" w:color="auto" w:sz="4" w:space="0"/>
+            <w:left w:val="single" w:color="auto" w:sz="4" w:space="0"/>
+            <w:bottom w:val="single" w:color="auto" w:sz="4" w:space="0"/>
+            <w:right w:val="single" w:color="auto" w:sz="4" w:space="0"/>
+            <w:insideH w:val="single" w:color="auto" w:sz="4" w:space="0"/>
+            <w:insideV w:val="single" w:color="auto" w:sz="4" w:space="0"/>
+          </w:tblBorders>
+          <w:tblCellMar>
+            <w:top w:w="0" w:type="dxa"/>
+            <w:left w:w="70" w:type="dxa"/>
+            <w:bottom w:w="0" w:type="dxa"/>
+            <w:right w:w="70" w:type="dxa"/>
+          </w:tblCellMar>
+        </w:tblPrEx>
+        <w:trPr>
+          <w:cantSplit/>
+          <w:trHeight w:val="422" w:hRule="atLeast"/>
+        </w:trPr>
+        <w:tc>
+          <w:tcPr>
+            <w:tcW w:w="10330" w:type="dxa"/>
+            <w:gridSpan w:val="2"/>
+            <w:tcBorders>
+              <w:top w:val="single" w:color="auto" w:sz="4" w:space="0"/>
+              <w:left w:val="single" w:color="auto" w:sz="4" w:space="0"/>
+              <w:bottom w:val="single" w:color="auto" w:sz="4" w:space="0"/>
+              <w:right w:val="single" w:color="auto" w:sz="4" w:space="0"/>
+            </w:tcBorders>
+          </w:tcPr>
+          <w:p>
+            <w:pPr>
+              <w:pStyle w:val="3"/>
+              <w:rPr>
+                <w:b/>
+              </w:rPr>
+            </w:pPr>
+            <w:r>
+              <w:rPr>
+                <w:b/>
+              </w:rPr>
+              <w:t>Fluxo Principal</w:t>
+            </w:r>
+          </w:p>
+        </w:tc>
+      </w:tr>
+      <w:tr>
+        <w:tblPrEx>
+          <w:tblBorders>
+            <w:top w:val="single" w:color="auto" w:sz="4" w:space="0"/>
+            <w:left w:val="single" w:color="auto" w:sz="4" w:space="0"/>
+            <w:bottom w:val="single" w:color="auto" w:sz="4" w:space="0"/>
+            <w:right w:val="single" w:color="auto" w:sz="4" w:space="0"/>
+            <w:insideH w:val="single" w:color="auto" w:sz="4" w:space="0"/>
+            <w:insideV w:val="single" w:color="auto" w:sz="4" w:space="0"/>
+          </w:tblBorders>
+          <w:tblCellMar>
+            <w:top w:w="0" w:type="dxa"/>
+            <w:left w:w="70" w:type="dxa"/>
+            <w:bottom w:w="0" w:type="dxa"/>
+            <w:right w:w="70" w:type="dxa"/>
+          </w:tblCellMar>
+        </w:tblPrEx>
+        <w:trPr>
+          <w:trHeight w:val="2060" w:hRule="atLeast"/>
+        </w:trPr>
+        <w:tc>
+          <w:tcPr>
+            <w:tcW w:w="10330" w:type="dxa"/>
+            <w:gridSpan w:val="2"/>
+            <w:tcBorders>
+              <w:top w:val="single" w:color="auto" w:sz="4" w:space="0"/>
+              <w:left w:val="single" w:color="auto" w:sz="4" w:space="0"/>
+              <w:bottom w:val="single" w:color="auto" w:sz="4" w:space="0"/>
+              <w:right w:val="single" w:color="auto" w:sz="4" w:space="0"/>
+            </w:tcBorders>
+          </w:tcPr>
+          <w:p>
+            <w:pPr>
+              <w:numPr>
+                <w:ilvl w:val="0"/>
+                <w:numId w:val="1"/>
+              </w:numPr>
+              <w:suppressLineNumbers w:val="0"/>
+              <w:bidi w:val="0"/>
+              <w:spacing w:before="0" w:beforeAutospacing="0" w:after="0" w:afterAutospacing="0" w:line="259" w:lineRule="auto"/>
+              <w:ind w:left="0" w:right="0"/>
+              <w:jc w:val="left"/>
+              <w:rPr>
+                <w:rFonts w:hint="default"/>
+                <w:sz w:val="28"/>
+                <w:szCs w:val="28"/>
+                <w:u w:val="none"/>
+                <w:lang w:val="pt-BR"/>
+              </w:rPr>
+            </w:pPr>
+            <w:r>
+              <w:rPr>
+                <w:rFonts w:hint="default"/>
+                <w:sz w:val="28"/>
+                <w:szCs w:val="28"/>
+                <w:u w:val="none"/>
+                <w:lang w:val="pt-BR"/>
+              </w:rPr>
+              <w:t xml:space="preserve">Ator seleciona na </w:t>
+            </w:r>
+            <w:r>
+              <w:rPr>
+                <w:rFonts w:hint="default" w:cs="Times New Roman"/>
+                <w:color w:val="FF0000"/>
+                <w:sz w:val="28"/>
+                <w:szCs w:val="28"/>
+                <w:lang w:val="pt-BR"/>
+              </w:rPr>
+              <w:t>Tela 02</w:t>
+            </w:r>
+            <w:r>
+              <w:rPr>
+                <w:rFonts w:hint="default"/>
+                <w:sz w:val="28"/>
+                <w:szCs w:val="28"/>
+                <w:u w:val="none"/>
+                <w:lang w:val="pt-BR"/>
+              </w:rPr>
+              <w:t xml:space="preserve"> o botão chamar reparos e é direcionado a </w:t>
+            </w:r>
+            <w:r>
+              <w:rPr>
+                <w:rFonts w:hint="default" w:cs="Times New Roman"/>
+                <w:color w:val="FF0000"/>
+                <w:sz w:val="28"/>
+                <w:szCs w:val="28"/>
+                <w:lang w:val="pt-BR"/>
+              </w:rPr>
+              <w:t>Tela 14</w:t>
+            </w:r>
+          </w:p>
+          <w:p>
+            <w:pPr>
+              <w:numPr>
+                <w:ilvl w:val="0"/>
+                <w:numId w:val="1"/>
+              </w:numPr>
+              <w:suppressLineNumbers w:val="0"/>
+              <w:bidi w:val="0"/>
+              <w:spacing w:before="0" w:beforeAutospacing="0" w:after="0" w:afterAutospacing="0" w:line="259" w:lineRule="auto"/>
+              <w:ind w:left="0" w:right="0"/>
+              <w:jc w:val="left"/>
+              <w:rPr>
+                <w:rFonts w:hint="default"/>
+                <w:sz w:val="28"/>
+                <w:szCs w:val="28"/>
+                <w:u w:val="none"/>
+                <w:lang w:val="pt-BR"/>
+              </w:rPr>
+            </w:pPr>
+            <w:r>
+              <w:rPr>
+                <w:rFonts w:hint="default" w:cs="Times New Roman"/>
+                <w:color w:val="auto"/>
+                <w:sz w:val="28"/>
+                <w:szCs w:val="28"/>
+                <w:lang w:val="pt-BR"/>
+              </w:rPr>
+              <w:t xml:space="preserve">Ator seleciona na </w:t>
+            </w:r>
+            <w:r>
+              <w:rPr>
+                <w:rFonts w:hint="default" w:cs="Times New Roman"/>
+                <w:color w:val="FF0000"/>
+                <w:sz w:val="28"/>
+                <w:szCs w:val="28"/>
+                <w:lang w:val="pt-BR"/>
+              </w:rPr>
+              <w:t>Tela 02</w:t>
+            </w:r>
+            <w:r>
+              <w:rPr>
+                <w:rFonts w:hint="default"/>
+                <w:sz w:val="28"/>
+                <w:szCs w:val="28"/>
+                <w:u w:val="none"/>
+                <w:lang w:val="pt-BR"/>
+              </w:rPr>
+              <w:t xml:space="preserve"> o botão resolver e em um chamado com status pendente e é direcionado a </w:t>
+            </w:r>
+            <w:r>
+              <w:rPr>
+                <w:rFonts w:hint="default" w:cs="Times New Roman"/>
+                <w:color w:val="FF0000"/>
+                <w:sz w:val="28"/>
+                <w:szCs w:val="28"/>
+                <w:lang w:val="pt-BR"/>
+              </w:rPr>
+              <w:t>Tela 15</w:t>
+            </w:r>
+            <w:r>
+              <w:rPr>
+                <w:rFonts w:hint="default" w:cs="Times New Roman"/>
+                <w:color w:val="auto"/>
+                <w:sz w:val="28"/>
+                <w:szCs w:val="28"/>
+                <w:lang w:val="pt-BR"/>
+              </w:rPr>
+              <w:t>.</w:t>
+            </w:r>
+          </w:p>
+          <w:p>
+            <w:pPr>
+              <w:numPr>
+                <w:ilvl w:val="0"/>
+                <w:numId w:val="1"/>
+              </w:numPr>
+              <w:suppressLineNumbers w:val="0"/>
+              <w:bidi w:val="0"/>
+              <w:spacing w:before="0" w:beforeAutospacing="0" w:after="0" w:afterAutospacing="0" w:line="259" w:lineRule="auto"/>
+              <w:ind w:left="0" w:right="0"/>
+              <w:jc w:val="left"/>
+              <w:rPr>
+                <w:rFonts w:hint="default"/>
+                <w:sz w:val="28"/>
+                <w:szCs w:val="28"/>
+                <w:u w:val="none"/>
+                <w:lang w:val="pt-BR"/>
+              </w:rPr>
+            </w:pPr>
+            <w:r>
+              <w:rPr>
+                <w:rFonts w:hint="default" w:cs="Times New Roman"/>
+                <w:color w:val="auto"/>
+                <w:sz w:val="28"/>
+                <w:szCs w:val="28"/>
+                <w:lang w:val="pt-BR"/>
+              </w:rPr>
+              <w:t>Ator seleciona que deseja cobrar o chamado ao inquilino e informa um valor a ser cobrado e seleciona o botao “Solucionar chamado”.</w:t>
+            </w:r>
+          </w:p>
+        </w:tc>
+      </w:tr>
+      <w:tr>
+        <w:tblPrEx>
+          <w:tblBorders>
+            <w:top w:val="single" w:color="auto" w:sz="4" w:space="0"/>
+            <w:left w:val="single" w:color="auto" w:sz="4" w:space="0"/>
+            <w:bottom w:val="single" w:color="auto" w:sz="4" w:space="0"/>
+            <w:right w:val="single" w:color="auto" w:sz="4" w:space="0"/>
+            <w:insideH w:val="single" w:color="auto" w:sz="4" w:space="0"/>
+            <w:insideV w:val="single" w:color="auto" w:sz="4" w:space="0"/>
+          </w:tblBorders>
+          <w:tblCellMar>
+            <w:top w:w="0" w:type="dxa"/>
+            <w:left w:w="70" w:type="dxa"/>
+            <w:bottom w:w="0" w:type="dxa"/>
+            <w:right w:w="70" w:type="dxa"/>
+          </w:tblCellMar>
+        </w:tblPrEx>
+        <w:trPr>
+          <w:trHeight w:val="300" w:hRule="atLeast"/>
+        </w:trPr>
+        <w:tc>
+          <w:tcPr>
+            <w:tcW w:w="10330" w:type="dxa"/>
+            <w:gridSpan w:val="2"/>
+            <w:tcBorders>
+              <w:top w:val="single" w:color="auto" w:sz="4" w:space="0"/>
+              <w:left w:val="single" w:color="auto" w:sz="4" w:space="0"/>
+              <w:bottom w:val="single" w:color="auto" w:sz="4" w:space="0"/>
+              <w:right w:val="single" w:color="auto" w:sz="4" w:space="0"/>
+            </w:tcBorders>
+            <w:vAlign w:val="top"/>
+          </w:tcPr>
+          <w:p>
+            <w:pPr>
+              <w:jc w:val="center"/>
+              <w:rPr>
+                <w:b/>
+                <w:bCs/>
+              </w:rPr>
+            </w:pPr>
+            <w:r>
+              <w:rPr>
+                <w:rFonts w:hint="default"/>
+                <w:b/>
+                <w:bCs/>
+                <w:sz w:val="28"/>
+                <w:lang w:val="pt-BR"/>
+              </w:rPr>
+              <w:t>Fluxo Alternativo</w:t>
+            </w:r>
+          </w:p>
+        </w:tc>
+      </w:tr>
+      <w:tr>
+        <w:tblPrEx>
+          <w:tblBorders>
+            <w:top w:val="single" w:color="auto" w:sz="4" w:space="0"/>
+            <w:left w:val="single" w:color="auto" w:sz="4" w:space="0"/>
+            <w:bottom w:val="single" w:color="auto" w:sz="4" w:space="0"/>
+            <w:right w:val="single" w:color="auto" w:sz="4" w:space="0"/>
+            <w:insideH w:val="single" w:color="auto" w:sz="4" w:space="0"/>
+            <w:insideV w:val="single" w:color="auto" w:sz="4" w:space="0"/>
+          </w:tblBorders>
+          <w:tblCellMar>
+            <w:top w:w="0" w:type="dxa"/>
+            <w:left w:w="70" w:type="dxa"/>
+            <w:bottom w:w="0" w:type="dxa"/>
+            <w:right w:w="70" w:type="dxa"/>
+          </w:tblCellMar>
+        </w:tblPrEx>
+        <w:trPr>
+          <w:trHeight w:val="300" w:hRule="atLeast"/>
+        </w:trPr>
+        <w:tc>
+          <w:tcPr>
+            <w:tcW w:w="10330" w:type="dxa"/>
+            <w:gridSpan w:val="2"/>
+            <w:tcBorders>
+              <w:top w:val="single" w:color="auto" w:sz="4" w:space="0"/>
+              <w:left w:val="single" w:color="auto" w:sz="4" w:space="0"/>
+              <w:bottom w:val="single" w:color="auto" w:sz="4" w:space="0"/>
+              <w:right w:val="single" w:color="auto" w:sz="4" w:space="0"/>
+            </w:tcBorders>
+          </w:tcPr>
+          <w:p>
+            <w:pPr>
+              <w:pStyle w:val="3"/>
+              <w:rPr>
+                <w:b/>
+                <w:bCs/>
+              </w:rPr>
+            </w:pPr>
+            <w:bookmarkStart w:id="0" w:name="_GoBack"/>
+            <w:bookmarkEnd w:id="0"/>
           </w:p>
         </w:tc>
       </w:tr>
@@ -895,43 +1814,6 @@
             <w:insideH w:val="single" w:color="auto" w:sz="4" w:space="0"/>
             <w:insideV w:val="single" w:color="auto" w:sz="4" w:space="0"/>
           </w:tblBorders>
-        </w:tblPrEx>
-        <w:tc>
-          <w:tcPr>
-            <w:tcW w:w="10548" w:type="dxa"/>
-            <w:gridSpan w:val="3"/>
-            <w:shd w:val="clear" w:color="auto" w:fill="auto"/>
-          </w:tcPr>
-          <w:p>
-            <w:pPr>
-              <w:jc w:val="center"/>
-              <w:rPr>
-                <w:b/>
-                <w:sz w:val="28"/>
-                <w:szCs w:val="28"/>
-              </w:rPr>
-            </w:pPr>
-            <w:r>
-              <w:rPr>
-                <w:b/>
-                <w:sz w:val="28"/>
-                <w:szCs w:val="28"/>
-              </w:rPr>
-              <w:t>Histórico</w:t>
-            </w:r>
-          </w:p>
-        </w:tc>
-      </w:tr>
-      <w:tr>
-        <w:tblPrEx>
-          <w:tblBorders>
-            <w:top w:val="single" w:color="auto" w:sz="4" w:space="0"/>
-            <w:left w:val="single" w:color="auto" w:sz="4" w:space="0"/>
-            <w:bottom w:val="single" w:color="auto" w:sz="4" w:space="0"/>
-            <w:right w:val="single" w:color="auto" w:sz="4" w:space="0"/>
-            <w:insideH w:val="single" w:color="auto" w:sz="4" w:space="0"/>
-            <w:insideV w:val="single" w:color="auto" w:sz="4" w:space="0"/>
-          </w:tblBorders>
           <w:tblCellMar>
             <w:top w:w="0" w:type="dxa"/>
             <w:left w:w="108" w:type="dxa"/>
@@ -941,43 +1823,26 @@
         </w:tblPrEx>
         <w:tc>
           <w:tcPr>
-            <w:tcW w:w="2628" w:type="dxa"/>
+            <w:tcW w:w="10548" w:type="dxa"/>
+            <w:gridSpan w:val="3"/>
             <w:shd w:val="clear" w:color="auto" w:fill="auto"/>
           </w:tcPr>
           <w:p>
             <w:pPr>
               <w:jc w:val="center"/>
-            </w:pPr>
-            <w:r>
-              <w:t>Data</w:t>
-            </w:r>
-          </w:p>
-        </w:tc>
-        <w:tc>
-          <w:tcPr>
-            <w:tcW w:w="1800" w:type="dxa"/>
-            <w:shd w:val="clear" w:color="auto" w:fill="auto"/>
-          </w:tcPr>
-          <w:p>
-            <w:pPr>
-              <w:jc w:val="center"/>
-            </w:pPr>
-            <w:r>
-              <w:t>Pessoa</w:t>
-            </w:r>
-          </w:p>
-        </w:tc>
-        <w:tc>
-          <w:tcPr>
-            <w:tcW w:w="6120" w:type="dxa"/>
-            <w:shd w:val="clear" w:color="auto" w:fill="auto"/>
-          </w:tcPr>
-          <w:p>
-            <w:pPr>
-              <w:jc w:val="center"/>
-            </w:pPr>
-            <w:r>
-              <w:t>Alteração</w:t>
+              <w:rPr>
+                <w:b/>
+                <w:sz w:val="28"/>
+                <w:szCs w:val="28"/>
+              </w:rPr>
+            </w:pPr>
+            <w:r>
+              <w:rPr>
+                <w:b/>
+                <w:sz w:val="28"/>
+                <w:szCs w:val="28"/>
+              </w:rPr>
+              <w:t>Histórico</w:t>
             </w:r>
           </w:p>
         </w:tc>
@@ -1009,7 +1874,7 @@
               <w:jc w:val="center"/>
             </w:pPr>
             <w:r>
-              <w:t>23/07/2025</w:t>
+              <w:t>Data</w:t>
             </w:r>
           </w:p>
         </w:tc>
@@ -1020,11 +1885,10 @@
           </w:tcPr>
           <w:p>
             <w:pPr>
-              <w:spacing w:line="259" w:lineRule="auto"/>
               <w:jc w:val="center"/>
             </w:pPr>
             <w:r>
-              <w:t>Ana Maria</w:t>
+              <w:t>Pessoa</w:t>
             </w:r>
           </w:p>
         </w:tc>
@@ -1038,7 +1902,7 @@
               <w:jc w:val="center"/>
             </w:pPr>
             <w:r>
-              <w:t>Criação do Caso de Uso</w:t>
+              <w:t>Alteração</w:t>
             </w:r>
           </w:p>
         </w:tc>
@@ -1064,13 +1928,73 @@
           <w:tcPr>
             <w:tcW w:w="2628" w:type="dxa"/>
             <w:shd w:val="clear" w:color="auto" w:fill="auto"/>
+          </w:tcPr>
+          <w:p>
+            <w:pPr>
+              <w:jc w:val="center"/>
+            </w:pPr>
+            <w:r>
+              <w:t>23/07/2025</w:t>
+            </w:r>
+          </w:p>
+        </w:tc>
+        <w:tc>
+          <w:tcPr>
+            <w:tcW w:w="1800" w:type="dxa"/>
+            <w:shd w:val="clear" w:color="auto" w:fill="auto"/>
+          </w:tcPr>
+          <w:p>
+            <w:pPr>
+              <w:spacing w:line="259" w:lineRule="auto"/>
+              <w:jc w:val="center"/>
+            </w:pPr>
+            <w:r>
+              <w:t>Ana Maria</w:t>
+            </w:r>
+          </w:p>
+        </w:tc>
+        <w:tc>
+          <w:tcPr>
+            <w:tcW w:w="6120" w:type="dxa"/>
+            <w:shd w:val="clear" w:color="auto" w:fill="auto"/>
+          </w:tcPr>
+          <w:p>
+            <w:pPr>
+              <w:jc w:val="center"/>
+            </w:pPr>
+            <w:r>
+              <w:t>Criação do Caso de Uso</w:t>
+            </w:r>
+          </w:p>
+        </w:tc>
+      </w:tr>
+      <w:tr>
+        <w:tblPrEx>
+          <w:tblBorders>
+            <w:top w:val="single" w:color="auto" w:sz="4" w:space="0"/>
+            <w:left w:val="single" w:color="auto" w:sz="4" w:space="0"/>
+            <w:bottom w:val="single" w:color="auto" w:sz="4" w:space="0"/>
+            <w:right w:val="single" w:color="auto" w:sz="4" w:space="0"/>
+            <w:insideH w:val="single" w:color="auto" w:sz="4" w:space="0"/>
+            <w:insideV w:val="single" w:color="auto" w:sz="4" w:space="0"/>
+          </w:tblBorders>
+          <w:tblCellMar>
+            <w:top w:w="0" w:type="dxa"/>
+            <w:left w:w="108" w:type="dxa"/>
+            <w:bottom w:w="0" w:type="dxa"/>
+            <w:right w:w="108" w:type="dxa"/>
+          </w:tblCellMar>
+        </w:tblPrEx>
+        <w:tc>
+          <w:tcPr>
+            <w:tcW w:w="2628" w:type="dxa"/>
+            <w:shd w:val="clear" w:color="auto" w:fill="auto"/>
             <w:vAlign w:val="top"/>
           </w:tcPr>
           <w:p>
             <w:pPr>
               <w:jc w:val="center"/>
             </w:pPr>
-            <w:bookmarkStart w:id="0" w:name="_GoBack" w:colFirst="2" w:colLast="2"/>
             <w:r>
               <w:rPr>
                 <w:rFonts w:hint="default"/>
@@ -1116,7 +2040,6 @@
           </w:p>
         </w:tc>
       </w:tr>
-      <w:bookmarkEnd w:id="0"/>
     </w:tbl>
     <w:p/>
     <w:p/>
@@ -1133,6 +2056,26 @@
     </w:sectPr>
   </w:body>
 </w:document>
+</file>
+
+<file path=word/numbering.xml><?xml version="1.0" encoding="utf-8"?>
+<w:numbering xmlns:wpc="http://schemas.microsoft.com/office/word/2010/wordprocessingCanvas" xmlns:mc="http://schemas.openxmlformats.org/markup-compatibility/2006" xmlns:o="urn:schemas-microsoft-com:office:office" xmlns:r="http://schemas.openxmlformats.org/officeDocument/2006/relationships" xmlns:m="http://schemas.openxmlformats.org/officeDocument/2006/math" xmlns:v="urn:schemas-microsoft-com:vml" xmlns:wp14="http://schemas.microsoft.com/office/word/2010/wordprocessingDrawing" xmlns:wp="http://schemas.openxmlformats.org/drawingml/2006/wordprocessingDrawing" xmlns:w10="urn:schemas-microsoft-com:office:word" xmlns:w="http://schemas.openxmlformats.org/wordprocessingml/2006/main" xmlns:w14="http://schemas.microsoft.com/office/word/2010/wordml" xmlns:wpg="http://schemas.microsoft.com/office/word/2010/wordprocessingGroup" xmlns:wpi="http://schemas.microsoft.com/office/word/2010/wordprocessingInk" xmlns:wne="http://schemas.microsoft.com/office/word/2006/wordml" xmlns:wps="http://schemas.microsoft.com/office/word/2010/wordprocessingShape" xmlns:wpsCustomData="http://www.wps.cn/officeDocument/2013/wpsCustomData" mc:Ignorable="w14 wp14">
+  <w:abstractNum w:abstractNumId="0">
+    <w:nsid w:val="9D6C5E23"/>
+    <w:multiLevelType w:val="singleLevel"/>
+    <w:tmpl w:val="9D6C5E23"/>
+    <w:lvl w:ilvl="0" w:tentative="0">
+      <w:start w:val="1"/>
+      <w:numFmt w:val="decimal"/>
+      <w:suff w:val="space"/>
+      <w:lvlText w:val="%1."/>
+      <w:lvlJc w:val="left"/>
+    </w:lvl>
+  </w:abstractNum>
+  <w:num w:numId="1">
+    <w:abstractNumId w:val="0"/>
+  </w:num>
+</w:numbering>
 </file>
 
 <file path=word/styles.xml><?xml version="1.0" encoding="utf-8"?>

</xml_diff>

<commit_message>
Feito os reparos pedidos
</commit_message>
<xml_diff>
--- a/Requisitos/Casos de Uso - Especificação a nivel de sistema/CSU08- Enviar cobrança.docx
+++ b/Requisitos/Casos de Uso - Especificação a nivel de sistema/CSU08- Enviar cobrança.docx
@@ -92,6 +92,12 @@
             <w:insideH w:val="single" w:color="auto" w:sz="4" w:space="0"/>
             <w:insideV w:val="single" w:color="auto" w:sz="4" w:space="0"/>
           </w:tblBorders>
+          <w:tblCellMar>
+            <w:top w:w="0" w:type="dxa"/>
+            <w:left w:w="70" w:type="dxa"/>
+            <w:bottom w:w="0" w:type="dxa"/>
+            <w:right w:w="70" w:type="dxa"/>
+          </w:tblCellMar>
         </w:tblPrEx>
         <w:tc>
           <w:tcPr>
@@ -841,15 +847,21 @@
     <w:p>
       <w:pPr>
         <w:pStyle w:val="2"/>
+        <w:rPr>
+          <w:rFonts w:hint="default"/>
+          <w:lang w:val="pt-BR"/>
+        </w:rPr>
       </w:pPr>
       <w:r>
         <w:t xml:space="preserve">Seção: </w:t>
       </w:r>
       <w:r>
         <w:rPr>
+          <w:rFonts w:hint="default"/>
           <w:b w:val="0"/>
+          <w:lang w:val="pt-BR"/>
         </w:rPr>
-        <w:t>Principal</w:t>
+        <w:t>Ao responder um chamado</w:t>
       </w:r>
     </w:p>
     <w:tbl>
@@ -1445,7 +1457,19 @@
                 <w:u w:val="none"/>
                 <w:lang w:val="pt-BR"/>
               </w:rPr>
-              <w:t xml:space="preserve"> o botão chamar reparos e é direcionado a </w:t>
+              <w:t xml:space="preserve"> o botão chamar reparos</w:t>
+            </w:r>
+            <w:bookmarkStart w:id="0" w:name="_GoBack"/>
+            <w:bookmarkEnd w:id="0"/>
+            <w:r>
+              <w:rPr>
+                <w:rFonts w:hint="default"/>
+                <w:sz w:val="28"/>
+                <w:szCs w:val="28"/>
+                <w:u w:val="none"/>
+                <w:lang w:val="pt-BR"/>
+              </w:rPr>
+              <w:t xml:space="preserve"> é direcionado a </w:t>
             </w:r>
             <w:r>
               <w:rPr>
@@ -1652,8 +1676,6 @@
                 <w:bCs/>
               </w:rPr>
             </w:pPr>
-            <w:bookmarkStart w:id="0" w:name="_GoBack"/>
-            <w:bookmarkEnd w:id="0"/>
           </w:p>
         </w:tc>
       </w:tr>

</xml_diff>